<commit_message>
Nya teifiler + småfix
</commit_message>
<xml_diff>
--- a/Bilder på posters/Transkribering.docx
+++ b/Bilder på posters/Transkribering.docx
@@ -31,18 +31,8 @@
           <w:bCs/>
           <w:color w:val="auto"/>
         </w:rPr>
-        <w:t xml:space="preserve">Elisabeth </w:t>
-      </w:r>
-      <w:proofErr w:type="spellStart"/>
-      <w:r>
-        <w:rPr>
-          <w:b/>
-          <w:bCs/>
-          <w:color w:val="auto"/>
-        </w:rPr>
-        <w:t>Reiss</w:t>
-      </w:r>
-      <w:proofErr w:type="spellEnd"/>
+        <w:t>Elisabeth Reiss</w:t>
+      </w:r>
     </w:p>
     <w:p>
       <w:r>
@@ -120,14 +110,7 @@
       </w:r>
       <w:r>
         <w:br/>
-      </w:r>
-      <w:proofErr w:type="spellStart"/>
-      <w:r>
-        <w:t>ELiSABETH</w:t>
-      </w:r>
-      <w:proofErr w:type="spellEnd"/>
-      <w:r>
-        <w:t xml:space="preserve"> REISS</w:t>
+        <w:t>ELiSABETH REISS</w:t>
       </w:r>
     </w:p>
     <w:p>
@@ -154,15 +137,7 @@
       </w:r>
       <w:r>
         <w:br/>
-        <w:t xml:space="preserve">ger en </w:t>
-      </w:r>
-      <w:proofErr w:type="spellStart"/>
-      <w:r>
-        <w:t>välgören</w:t>
-      </w:r>
-      <w:proofErr w:type="spellEnd"/>
-      <w:r>
-        <w:t>-</w:t>
+        <w:t>ger en välgören-</w:t>
       </w:r>
       <w:r>
         <w:br/>
@@ -235,23 +210,7 @@
           <w:b/>
           <w:bCs/>
         </w:rPr>
-        <w:t xml:space="preserve">Överskrift, </w:t>
-      </w:r>
-      <w:proofErr w:type="spellStart"/>
-      <w:r>
-        <w:rPr>
-          <w:b/>
-          <w:bCs/>
-        </w:rPr>
-        <w:t>bold</w:t>
-      </w:r>
-      <w:proofErr w:type="spellEnd"/>
-      <w:r>
-        <w:rPr>
-          <w:b/>
-          <w:bCs/>
-        </w:rPr>
-        <w:t xml:space="preserve">: </w:t>
+        <w:t xml:space="preserve">Överskrift, bold: </w:t>
       </w:r>
       <w:r>
         <w:rPr>
@@ -761,18 +720,8 @@
           <w:bCs/>
           <w:color w:val="auto"/>
         </w:rPr>
-        <w:t xml:space="preserve">Operasångerskan Inez </w:t>
-      </w:r>
-      <w:proofErr w:type="spellStart"/>
-      <w:r>
-        <w:rPr>
-          <w:b/>
-          <w:bCs/>
-          <w:color w:val="auto"/>
-        </w:rPr>
-        <w:t>Wassner</w:t>
-      </w:r>
-      <w:proofErr w:type="spellEnd"/>
+        <w:t>Operasångerskan Inez Wassner</w:t>
+      </w:r>
     </w:p>
     <w:p>
       <w:r>
@@ -787,23 +736,7 @@
           <w:b/>
           <w:bCs/>
         </w:rPr>
-        <w:t xml:space="preserve">, </w:t>
-      </w:r>
-      <w:proofErr w:type="spellStart"/>
-      <w:r>
-        <w:rPr>
-          <w:b/>
-          <w:bCs/>
-        </w:rPr>
-        <w:t>emboss</w:t>
-      </w:r>
-      <w:proofErr w:type="spellEnd"/>
-      <w:r>
-        <w:rPr>
-          <w:b/>
-          <w:bCs/>
-        </w:rPr>
-        <w:t xml:space="preserve"> i överkant, vänster: </w:t>
+        <w:t xml:space="preserve">, emboss i överkant, vänster: </w:t>
       </w:r>
       <w:r>
         <w:t>XXXX</w:t>
@@ -845,15 +778,7 @@
         <w:ind w:firstLine="1304"/>
       </w:pPr>
       <w:r>
-        <w:t>December (</w:t>
-      </w:r>
-      <w:proofErr w:type="spellStart"/>
-      <w:r>
-        <w:t>samkvämt</w:t>
-      </w:r>
-      <w:proofErr w:type="spellEnd"/>
-      <w:r>
-        <w:t>??)</w:t>
+        <w:t>December (samkvämt??)</w:t>
       </w:r>
       <w:r>
         <w:br/>
@@ -944,23 +869,7 @@
           <w:b/>
           <w:bCs/>
         </w:rPr>
-        <w:t xml:space="preserve">Överskrift, </w:t>
-      </w:r>
-      <w:proofErr w:type="spellStart"/>
-      <w:r>
-        <w:rPr>
-          <w:b/>
-          <w:bCs/>
-        </w:rPr>
-        <w:t>bold</w:t>
-      </w:r>
-      <w:proofErr w:type="spellEnd"/>
-      <w:r>
-        <w:rPr>
-          <w:b/>
-          <w:bCs/>
-        </w:rPr>
-        <w:t xml:space="preserve">: </w:t>
+        <w:t xml:space="preserve">Överskrift, bold: </w:t>
       </w:r>
       <w:r>
         <w:t>(figur) PROGRAM (figur)</w:t>
@@ -1060,9 +969,8 @@
           <w:sz w:val="18"/>
           <w:szCs w:val="18"/>
         </w:rPr>
-        <w:t xml:space="preserve">med </w:t>
-      </w:r>
-      <w:proofErr w:type="spellStart"/>
+        <w:t>med beledsagdnde</w:t>
+      </w:r>
       <w:r>
         <w:rPr>
           <w:i/>
@@ -1070,9 +978,8 @@
           <w:sz w:val="18"/>
           <w:szCs w:val="18"/>
         </w:rPr>
-        <w:t>beledsagdnde</w:t>
-      </w:r>
-      <w:proofErr w:type="spellEnd"/>
+        <w:br/>
+      </w:r>
       <w:r>
         <w:rPr>
           <w:i/>
@@ -1080,7 +987,7 @@
           <w:sz w:val="18"/>
           <w:szCs w:val="18"/>
         </w:rPr>
-        <w:br/>
+        <w:tab/>
       </w:r>
       <w:r>
         <w:rPr>
@@ -1099,6 +1006,57 @@
           <w:szCs w:val="18"/>
         </w:rPr>
         <w:tab/>
+        <w:t>musik komponerad av Elfrida Andrée)</w:t>
+      </w:r>
+      <w:r>
+        <w:br/>
+        <w:t>Selma Lagerlöf</w:t>
+      </w:r>
+      <w:r>
+        <w:tab/>
+      </w:r>
+      <w:r>
+        <w:tab/>
+        <w:t>Ur ”Ett barns memoarer”</w:t>
+      </w:r>
+      <w:r>
+        <w:br/>
+        <w:t>Karl Asplund</w:t>
+      </w:r>
+      <w:r>
+        <w:tab/>
+      </w:r>
+      <w:r>
+        <w:tab/>
+      </w:r>
+      <w:r>
+        <w:tab/>
+        <w:t>Fågelbesöket</w:t>
+      </w:r>
+      <w:r>
+        <w:br/>
+        <w:t>”</w:t>
+      </w:r>
+      <w:r>
+        <w:tab/>
+      </w:r>
+      <w:r>
+        <w:tab/>
+      </w:r>
+      <w:r>
+        <w:tab/>
+        <w:t>Claudine sjunger</w:t>
+      </w:r>
+      <w:r>
+        <w:br/>
+        <w:t>Dan Andersson</w:t>
+      </w:r>
+      <w:r>
+        <w:tab/>
+      </w:r>
+      <w:r>
+        <w:tab/>
+        <w:t xml:space="preserve">En spelmans jordafärd </w:t>
       </w:r>
       <w:r>
         <w:rPr>
@@ -1107,58 +1065,7 @@
           <w:sz w:val="18"/>
           <w:szCs w:val="18"/>
         </w:rPr>
-        <w:tab/>
-        <w:t>musik komponerad av Elfrida Andrée)</w:t>
-      </w:r>
-      <w:r>
-        <w:br/>
-        <w:t>Selma Lagerlöf</w:t>
-      </w:r>
-      <w:r>
-        <w:tab/>
-      </w:r>
-      <w:r>
-        <w:tab/>
-        <w:t>Ur ”Ett barns memoarer”</w:t>
-      </w:r>
-      <w:r>
-        <w:br/>
-        <w:t>Karl Asplund</w:t>
-      </w:r>
-      <w:r>
-        <w:tab/>
-      </w:r>
-      <w:r>
-        <w:tab/>
-      </w:r>
-      <w:r>
-        <w:tab/>
-        <w:t>Fågelbesöket</w:t>
-      </w:r>
-      <w:r>
-        <w:br/>
-        <w:t>”</w:t>
-      </w:r>
-      <w:r>
-        <w:tab/>
-      </w:r>
-      <w:r>
-        <w:tab/>
-      </w:r>
-      <w:r>
-        <w:tab/>
-        <w:t>Claudine sjunger</w:t>
-      </w:r>
-      <w:r>
-        <w:br/>
-        <w:t>Dan Andersson</w:t>
-      </w:r>
-      <w:r>
-        <w:tab/>
-      </w:r>
-      <w:r>
-        <w:tab/>
-        <w:t xml:space="preserve">En spelmans jordafärd </w:t>
+        <w:t>(med beled-</w:t>
       </w:r>
       <w:r>
         <w:rPr>
@@ -1167,7 +1074,7 @@
           <w:sz w:val="18"/>
           <w:szCs w:val="18"/>
         </w:rPr>
-        <w:t>(med beled-</w:t>
+        <w:br/>
       </w:r>
       <w:r>
         <w:rPr>
@@ -1176,7 +1083,7 @@
           <w:sz w:val="18"/>
           <w:szCs w:val="18"/>
         </w:rPr>
-        <w:br/>
+        <w:tab/>
       </w:r>
       <w:r>
         <w:rPr>
@@ -1186,81 +1093,13 @@
           <w:szCs w:val="18"/>
         </w:rPr>
         <w:tab/>
-      </w:r>
-      <w:r>
-        <w:rPr>
-          <w:i/>
-          <w:iCs/>
+        <w:t>sagande musik efter förf:s melodie bearbetad av R. Liljefors)</w:t>
+      </w:r>
+      <w:r>
+        <w:rPr>
           <w:sz w:val="18"/>
           <w:szCs w:val="18"/>
         </w:rPr>
-        <w:tab/>
-      </w:r>
-      <w:proofErr w:type="spellStart"/>
-      <w:r>
-        <w:rPr>
-          <w:i/>
-          <w:iCs/>
-          <w:sz w:val="18"/>
-          <w:szCs w:val="18"/>
-        </w:rPr>
-        <w:t>sagande</w:t>
-      </w:r>
-      <w:proofErr w:type="spellEnd"/>
-      <w:r>
-        <w:rPr>
-          <w:i/>
-          <w:iCs/>
-          <w:sz w:val="18"/>
-          <w:szCs w:val="18"/>
-        </w:rPr>
-        <w:t xml:space="preserve"> musik efter </w:t>
-      </w:r>
-      <w:proofErr w:type="spellStart"/>
-      <w:r>
-        <w:rPr>
-          <w:i/>
-          <w:iCs/>
-          <w:sz w:val="18"/>
-          <w:szCs w:val="18"/>
-        </w:rPr>
-        <w:t>förf:s</w:t>
-      </w:r>
-      <w:proofErr w:type="spellEnd"/>
-      <w:r>
-        <w:rPr>
-          <w:i/>
-          <w:iCs/>
-          <w:sz w:val="18"/>
-          <w:szCs w:val="18"/>
-        </w:rPr>
-        <w:t xml:space="preserve"> </w:t>
-      </w:r>
-      <w:proofErr w:type="spellStart"/>
-      <w:r>
-        <w:rPr>
-          <w:i/>
-          <w:iCs/>
-          <w:sz w:val="18"/>
-          <w:szCs w:val="18"/>
-        </w:rPr>
-        <w:t>melodie</w:t>
-      </w:r>
-      <w:proofErr w:type="spellEnd"/>
-      <w:r>
-        <w:rPr>
-          <w:i/>
-          <w:iCs/>
-          <w:sz w:val="18"/>
-          <w:szCs w:val="18"/>
-        </w:rPr>
-        <w:t xml:space="preserve"> bearbetad av R. Liljefors)</w:t>
-      </w:r>
-      <w:r>
-        <w:rPr>
-          <w:sz w:val="18"/>
-          <w:szCs w:val="18"/>
-        </w:rPr>
         <w:br/>
       </w:r>
       <w:r>
@@ -1311,13 +1150,8 @@
       </w:r>
       <w:r>
         <w:tab/>
-        <w:t xml:space="preserve">Gerda </w:t>
-      </w:r>
-      <w:proofErr w:type="spellStart"/>
-      <w:r>
-        <w:t>Lundequist</w:t>
-      </w:r>
-      <w:proofErr w:type="spellEnd"/>
+        <w:t>Gerda Lundequist</w:t>
+      </w:r>
       <w:r>
         <w:br/>
       </w:r>
@@ -1335,43 +1169,22 @@
       </w:r>
       <w:r>
         <w:tab/>
-        <w:t xml:space="preserve">Elsa </w:t>
-      </w:r>
-      <w:proofErr w:type="spellStart"/>
-      <w:r>
-        <w:t>Stenmmar</w:t>
-      </w:r>
-      <w:proofErr w:type="spellEnd"/>
-      <w:r>
-        <w:br/>
-      </w:r>
-      <w:proofErr w:type="spellStart"/>
-      <w:r>
+        <w:t>Elsa Stenmmar</w:t>
+      </w:r>
+      <w:r>
+        <w:br/>
         <w:t>Heyse</w:t>
       </w:r>
-      <w:proofErr w:type="spellEnd"/>
-      <w:r>
-        <w:tab/>
-      </w:r>
-      <w:r>
-        <w:tab/>
-      </w:r>
-      <w:r>
-        <w:tab/>
-      </w:r>
-      <w:proofErr w:type="spellStart"/>
-      <w:r>
-        <w:t>Dyrekes</w:t>
-      </w:r>
-      <w:proofErr w:type="spellEnd"/>
-      <w:r>
-        <w:t xml:space="preserve"> </w:t>
-      </w:r>
-      <w:proofErr w:type="spellStart"/>
-      <w:r>
-        <w:t>sange</w:t>
-      </w:r>
-      <w:proofErr w:type="spellEnd"/>
+      <w:r>
+        <w:tab/>
+      </w:r>
+      <w:r>
+        <w:tab/>
+      </w:r>
+      <w:r>
+        <w:tab/>
+        <w:t>Dyrekes sange</w:t>
+      </w:r>
       <w:r>
         <w:br/>
         <w:t>Schumann</w:t>
@@ -1384,12 +1197,8 @@
       </w:r>
       <w:r>
         <w:tab/>
-      </w:r>
-      <w:proofErr w:type="spellStart"/>
-      <w:r>
         <w:t>Frühlingsnacht</w:t>
       </w:r>
-      <w:proofErr w:type="spellEnd"/>
       <w:r>
         <w:br/>
         <w:t>”</w:t>
@@ -1402,14 +1211,7 @@
       </w:r>
       <w:r>
         <w:tab/>
-      </w:r>
-      <w:proofErr w:type="spellStart"/>
-      <w:r>
-        <w:t>Der</w:t>
-      </w:r>
-      <w:proofErr w:type="spellEnd"/>
-      <w:r>
-        <w:t xml:space="preserve"> (Arne??) Peter 1, 2, 3</w:t>
+        <w:t>Der (Arne??) Peter 1, 2, 3</w:t>
       </w:r>
       <w:r>
         <w:br/>
@@ -1423,22 +1225,7 @@
       </w:r>
       <w:r>
         <w:tab/>
-      </w:r>
-      <w:proofErr w:type="spellStart"/>
-      <w:r>
-        <w:t>Schneeglöck</w:t>
-      </w:r>
-      <w:proofErr w:type="spellEnd"/>
-      <w:r>
-        <w:t>(</w:t>
-      </w:r>
-      <w:proofErr w:type="spellStart"/>
-      <w:r>
-        <w:t>chen</w:t>
-      </w:r>
-      <w:proofErr w:type="spellEnd"/>
-      <w:r>
-        <w:t>?)</w:t>
+        <w:t>Schneeglöck(chen?)</w:t>
       </w:r>
       <w:r>
         <w:br/>
@@ -1452,13 +1239,8 @@
       </w:r>
       <w:r>
         <w:tab/>
-        <w:t xml:space="preserve">An die </w:t>
-      </w:r>
-      <w:proofErr w:type="spellStart"/>
-      <w:r>
-        <w:t>Nachtigall</w:t>
-      </w:r>
-      <w:proofErr w:type="spellEnd"/>
+        <w:t>An die Nachtigall</w:t>
+      </w:r>
       <w:r>
         <w:br/>
         <w:t>”</w:t>
@@ -1471,13 +1253,8 @@
       </w:r>
       <w:r>
         <w:tab/>
-        <w:t xml:space="preserve">Die </w:t>
-      </w:r>
-      <w:proofErr w:type="spellStart"/>
-      <w:r>
-        <w:t>Forelle</w:t>
-      </w:r>
-      <w:proofErr w:type="spellEnd"/>
+        <w:t>Die Forelle</w:t>
+      </w:r>
     </w:p>
     <w:p>
       <w:r>
@@ -1510,17 +1287,11 @@
         <w:tab/>
       </w:r>
       <w:r>
-        <w:t xml:space="preserve">Sigrid </w:t>
-      </w:r>
-      <w:proofErr w:type="spellStart"/>
-      <w:r>
-        <w:t>Gyllencreutz</w:t>
-      </w:r>
-      <w:proofErr w:type="spellEnd"/>
+        <w:t>Sigrid Gyllencreutz</w:t>
+      </w:r>
       <w:r>
         <w:t xml:space="preserve"> </w:t>
       </w:r>
-      <w:proofErr w:type="spellStart"/>
       <w:r>
         <w:t>Fer</w:t>
       </w:r>
@@ -1538,7 +1309,6 @@
       <w:r>
         <w:t>us</w:t>
       </w:r>
-      <w:proofErr w:type="spellEnd"/>
     </w:p>
     <w:p>
       <w:pPr>
@@ -1555,18 +1325,8 @@
           <w:bCs/>
           <w:color w:val="auto"/>
         </w:rPr>
-        <w:t xml:space="preserve">Program Adele </w:t>
-      </w:r>
-      <w:proofErr w:type="spellStart"/>
-      <w:r>
-        <w:rPr>
-          <w:b/>
-          <w:bCs/>
-          <w:color w:val="auto"/>
-        </w:rPr>
-        <w:t>Weine</w:t>
-      </w:r>
-      <w:proofErr w:type="spellEnd"/>
+        <w:t>Program Adele Weine</w:t>
+      </w:r>
     </w:p>
     <w:p>
       <w:r>
@@ -1593,17 +1353,29 @@
           <w:b/>
           <w:bCs/>
         </w:rPr>
-        <w:t xml:space="preserve">Överskrift, </w:t>
-      </w:r>
-      <w:proofErr w:type="spellStart"/>
-      <w:r>
-        <w:rPr>
-          <w:b/>
-          <w:bCs/>
-        </w:rPr>
-        <w:t>bold</w:t>
-      </w:r>
-      <w:proofErr w:type="spellEnd"/>
+        <w:t>Överskrift, bold:</w:t>
+      </w:r>
+      <w:r>
+        <w:t xml:space="preserve"> PROGRAM</w:t>
+      </w:r>
+    </w:p>
+    <w:p>
+      <w:r>
+        <w:rPr>
+          <w:b/>
+          <w:bCs/>
+        </w:rPr>
+        <w:t xml:space="preserve">Skrift, text i fetstil=annat typsnitt, i </w:t>
+      </w:r>
+      <w:r>
+        <w:rPr>
+          <w:b/>
+          <w:bCs/>
+          <w:i/>
+          <w:iCs/>
+        </w:rPr>
+        <w:t>kursiv=mindre</w:t>
+      </w:r>
       <w:r>
         <w:rPr>
           <w:b/>
@@ -1612,34 +1384,6 @@
         <w:t>:</w:t>
       </w:r>
       <w:r>
-        <w:t xml:space="preserve"> PROGRAM</w:t>
-      </w:r>
-    </w:p>
-    <w:p>
-      <w:r>
-        <w:rPr>
-          <w:b/>
-          <w:bCs/>
-        </w:rPr>
-        <w:t xml:space="preserve">Skrift, text i fetstil=annat typsnitt, i </w:t>
-      </w:r>
-      <w:r>
-        <w:rPr>
-          <w:b/>
-          <w:bCs/>
-          <w:i/>
-          <w:iCs/>
-        </w:rPr>
-        <w:t>kursiv=mindre</w:t>
-      </w:r>
-      <w:r>
-        <w:rPr>
-          <w:b/>
-          <w:bCs/>
-        </w:rPr>
-        <w:t>:</w:t>
-      </w:r>
-      <w:r>
         <w:rPr>
           <w:b/>
           <w:bCs/>
@@ -1673,7 +1417,6 @@
       <w:r>
         <w:t xml:space="preserve"> </w:t>
       </w:r>
-      <w:proofErr w:type="spellStart"/>
       <w:r>
         <w:rPr>
           <w:b/>
@@ -1682,13 +1425,8 @@
         <w:t>A</w:t>
       </w:r>
       <w:r>
-        <w:t>dèle</w:t>
-      </w:r>
-      <w:proofErr w:type="spellEnd"/>
-      <w:r>
-        <w:t xml:space="preserve"> </w:t>
-      </w:r>
-      <w:proofErr w:type="spellStart"/>
+        <w:t xml:space="preserve">dèle </w:t>
+      </w:r>
       <w:r>
         <w:rPr>
           <w:b/>
@@ -1699,7 +1437,6 @@
       <w:r>
         <w:t>eine</w:t>
       </w:r>
-      <w:proofErr w:type="spellEnd"/>
       <w:r>
         <w:br/>
       </w:r>
@@ -1727,7 +1464,6 @@
       <w:r>
         <w:t xml:space="preserve">igrid </w:t>
       </w:r>
-      <w:proofErr w:type="spellStart"/>
       <w:r>
         <w:rPr>
           <w:b/>
@@ -1760,11 +1496,9 @@
       <w:r>
         <w:t>us</w:t>
       </w:r>
-      <w:proofErr w:type="spellEnd"/>
-      <w:r>
-        <w:br/>
-      </w:r>
-      <w:proofErr w:type="spellStart"/>
+      <w:r>
+        <w:br/>
+      </w:r>
       <w:r>
         <w:rPr>
           <w:b/>
@@ -1775,7 +1509,6 @@
       <w:r>
         <w:t>iklund</w:t>
       </w:r>
-      <w:proofErr w:type="spellEnd"/>
       <w:r>
         <w:tab/>
       </w:r>
@@ -1822,7 +1555,6 @@
       <w:r>
         <w:t xml:space="preserve">ilkesko over </w:t>
       </w:r>
-      <w:proofErr w:type="spellStart"/>
       <w:r>
         <w:rPr>
           <w:b/>
@@ -1831,13 +1563,8 @@
         <w:t>G</w:t>
       </w:r>
       <w:r>
-        <w:t>ylden</w:t>
-      </w:r>
-      <w:proofErr w:type="spellEnd"/>
-      <w:r>
-        <w:t xml:space="preserve"> </w:t>
-      </w:r>
-      <w:proofErr w:type="spellStart"/>
+        <w:t xml:space="preserve">ylden </w:t>
+      </w:r>
       <w:r>
         <w:rPr>
           <w:b/>
@@ -1854,11 +1581,9 @@
       <w:r>
         <w:t>st</w:t>
       </w:r>
-      <w:proofErr w:type="spellEnd"/>
-      <w:r>
-        <w:br/>
-      </w:r>
-      <w:proofErr w:type="spellStart"/>
+      <w:r>
+        <w:br/>
+      </w:r>
       <w:r>
         <w:t>E</w:t>
       </w:r>
@@ -1875,7 +1600,6 @@
       <w:r>
         <w:t>rieg</w:t>
       </w:r>
-      <w:proofErr w:type="spellEnd"/>
       <w:r>
         <w:tab/>
       </w:r>
@@ -1890,13 +1614,8 @@
         <w:t>M</w:t>
       </w:r>
       <w:r>
-        <w:t xml:space="preserve">ens jag </w:t>
-      </w:r>
-      <w:proofErr w:type="spellStart"/>
-      <w:r>
-        <w:t>venter</w:t>
-      </w:r>
-      <w:proofErr w:type="spellEnd"/>
+        <w:t>ens jag venter</w:t>
+      </w:r>
       <w:r>
         <w:br/>
         <w:t>”</w:t>
@@ -1946,7 +1665,6 @@
       <w:r>
         <w:t xml:space="preserve">arie </w:t>
       </w:r>
-      <w:proofErr w:type="spellStart"/>
       <w:r>
         <w:rPr>
           <w:b/>
@@ -1957,7 +1675,6 @@
       <w:r>
         <w:t>iegenlied</w:t>
       </w:r>
-      <w:proofErr w:type="spellEnd"/>
       <w:r>
         <w:br/>
       </w:r>
@@ -2038,15 +1755,7 @@
           <w:i/>
           <w:iCs/>
         </w:rPr>
-        <w:t xml:space="preserve">aria ur </w:t>
-      </w:r>
-      <w:proofErr w:type="spellStart"/>
-      <w:r>
-        <w:rPr>
-          <w:i/>
-          <w:iCs/>
-        </w:rPr>
-        <w:t>op</w:t>
+        <w:t>aria ur op</w:t>
       </w:r>
       <w:r>
         <w:t>.</w:t>
@@ -2061,7 +1770,6 @@
       <w:r>
         <w:t>igoletto</w:t>
       </w:r>
-      <w:proofErr w:type="spellEnd"/>
       <w:r>
         <w:br/>
       </w:r>
@@ -2168,109 +1876,77 @@
           <w:b/>
           <w:bCs/>
         </w:rPr>
-        <w:t xml:space="preserve">Överskrift, </w:t>
-      </w:r>
-      <w:proofErr w:type="spellStart"/>
-      <w:r>
-        <w:rPr>
-          <w:b/>
-          <w:bCs/>
-        </w:rPr>
-        <w:t>bold</w:t>
-      </w:r>
-      <w:proofErr w:type="spellEnd"/>
-      <w:r>
-        <w:rPr>
-          <w:b/>
-          <w:bCs/>
-        </w:rPr>
+        <w:t xml:space="preserve">Överskrift, bold: </w:t>
+      </w:r>
+      <w:r>
+        <w:rPr>
+          <w:b/>
+          <w:bCs/>
+        </w:rPr>
+        <w:br/>
+      </w:r>
+      <w:r>
+        <w:t>PROGRAM</w:t>
+      </w:r>
+      <w:r>
+        <w:br/>
+        <w:t>AN</w:t>
+      </w:r>
+      <w:r>
+        <w:t>T</w:t>
+      </w:r>
+      <w:r>
+        <w:t>IG</w:t>
+      </w:r>
+      <w:r>
+        <w:t>’</w:t>
+      </w:r>
+      <w:r>
+        <w:t>ONE</w:t>
+      </w:r>
+    </w:p>
+    <w:p>
+      <w:r>
+        <w:rPr>
+          <w:b/>
+          <w:bCs/>
+        </w:rPr>
+        <w:t>Mellan skrift:</w:t>
+      </w:r>
+      <w:r>
+        <w:t xml:space="preserve"> tragedi av</w:t>
+      </w:r>
+    </w:p>
+    <w:p>
+      <w:r>
+        <w:rPr>
+          <w:b/>
+          <w:bCs/>
+        </w:rPr>
+        <w:t>Bold:</w:t>
+      </w:r>
+      <w:r>
+        <w:t xml:space="preserve"> SOFOKLES</w:t>
+      </w:r>
+    </w:p>
+    <w:p>
+      <w:r>
+        <w:rPr>
+          <w:b/>
+          <w:bCs/>
+        </w:rPr>
+        <w:t>Handskrift</w:t>
+      </w:r>
+      <w:r>
         <w:t xml:space="preserve">: </w:t>
       </w:r>
       <w:r>
-        <w:rPr>
-          <w:b/>
-          <w:bCs/>
-        </w:rPr>
-        <w:br/>
-      </w:r>
-      <w:r>
-        <w:t>PROGRAM</w:t>
-      </w:r>
-      <w:r>
-        <w:br/>
-        <w:t>AN</w:t>
-      </w:r>
-      <w:r>
-        <w:t>T</w:t>
-      </w:r>
-      <w:r>
-        <w:t>IG</w:t>
-      </w:r>
-      <w:r>
-        <w:t>’</w:t>
-      </w:r>
-      <w:r>
-        <w:t>ONE</w:t>
-      </w:r>
-    </w:p>
-    <w:p>
-      <w:r>
-        <w:rPr>
-          <w:b/>
-          <w:bCs/>
-        </w:rPr>
-        <w:t>Mellan skrift:</w:t>
-      </w:r>
-      <w:r>
-        <w:t xml:space="preserve"> tragedi av</w:t>
-      </w:r>
-    </w:p>
-    <w:p>
-      <w:proofErr w:type="spellStart"/>
-      <w:r>
-        <w:rPr>
-          <w:b/>
-          <w:bCs/>
-        </w:rPr>
-        <w:t>Bold</w:t>
-      </w:r>
-      <w:proofErr w:type="spellEnd"/>
-      <w:r>
-        <w:rPr>
-          <w:b/>
-          <w:bCs/>
-        </w:rPr>
-        <w:t>:</w:t>
-      </w:r>
-      <w:r>
-        <w:t xml:space="preserve"> SOFOKLES</w:t>
-      </w:r>
-    </w:p>
-    <w:p>
-      <w:r>
-        <w:rPr>
-          <w:b/>
-          <w:bCs/>
-        </w:rPr>
-        <w:t>Handskrift</w:t>
-      </w:r>
-      <w:r>
-        <w:t xml:space="preserve">: </w:t>
-      </w:r>
-      <w:r>
         <w:br/>
         <w:t xml:space="preserve">Uppfört av elever vid </w:t>
       </w:r>
       <w:r>
         <w:br/>
-      </w:r>
-      <w:proofErr w:type="spellStart"/>
-      <w:r>
-        <w:t>S.Rudebecks</w:t>
-      </w:r>
-      <w:proofErr w:type="spellEnd"/>
-      <w:r>
-        <w:t xml:space="preserve"> gymnasium</w:t>
+        <w:t>S.Rudebecks gymnasium</w:t>
       </w:r>
     </w:p>
     <w:p>
@@ -2340,23 +2016,7 @@
           <w:b/>
           <w:bCs/>
         </w:rPr>
-        <w:t xml:space="preserve">Överskrift, </w:t>
-      </w:r>
-      <w:proofErr w:type="spellStart"/>
-      <w:r>
-        <w:rPr>
-          <w:b/>
-          <w:bCs/>
-        </w:rPr>
-        <w:t>bold</w:t>
-      </w:r>
-      <w:proofErr w:type="spellEnd"/>
-      <w:r>
-        <w:rPr>
-          <w:b/>
-          <w:bCs/>
-        </w:rPr>
-        <w:t xml:space="preserve">: </w:t>
+        <w:t xml:space="preserve">Överskrift, bold: </w:t>
       </w:r>
       <w:r>
         <w:t>PROGRAM</w:t>
@@ -2433,23 +2093,7 @@
           <w:i/>
           <w:iCs/>
         </w:rPr>
-        <w:t xml:space="preserve">aria ur </w:t>
-      </w:r>
-      <w:proofErr w:type="spellStart"/>
-      <w:r>
-        <w:rPr>
-          <w:i/>
-          <w:iCs/>
-        </w:rPr>
-        <w:t>Hoffans</w:t>
-      </w:r>
-      <w:proofErr w:type="spellEnd"/>
-      <w:r>
-        <w:rPr>
-          <w:i/>
-          <w:iCs/>
-        </w:rPr>
-        <w:t xml:space="preserve"> äventyr</w:t>
+        <w:t>aria ur Hoffans äventyr</w:t>
       </w:r>
       <w:r>
         <w:rPr>
@@ -2473,21 +2117,12 @@
       <w:r>
         <w:tab/>
       </w:r>
-      <w:proofErr w:type="spellStart"/>
-      <w:r>
-        <w:rPr>
-          <w:i/>
-          <w:iCs/>
-        </w:rPr>
-        <w:t>Barcarolen</w:t>
-      </w:r>
-      <w:proofErr w:type="spellEnd"/>
-      <w:r>
-        <w:rPr>
-          <w:i/>
-          <w:iCs/>
-        </w:rPr>
-        <w:t xml:space="preserve"> ur Hoffmans äventyr</w:t>
+      <w:r>
+        <w:rPr>
+          <w:i/>
+          <w:iCs/>
+        </w:rPr>
+        <w:t>Barcarolen ur Hoffmans äventyr</w:t>
       </w:r>
       <w:r>
         <w:rPr>
@@ -2532,85 +2167,127 @@
           <w:i/>
           <w:iCs/>
         </w:rPr>
-        <w:t>ur ”</w:t>
-      </w:r>
-      <w:proofErr w:type="spellStart"/>
-      <w:r>
-        <w:rPr>
-          <w:i/>
-          <w:iCs/>
-        </w:rPr>
-        <w:t>Ariettes</w:t>
-      </w:r>
-      <w:proofErr w:type="spellEnd"/>
-      <w:r>
-        <w:rPr>
-          <w:i/>
-          <w:iCs/>
-        </w:rPr>
-        <w:t xml:space="preserve"> </w:t>
-      </w:r>
-      <w:proofErr w:type="spellStart"/>
-      <w:r>
-        <w:rPr>
-          <w:i/>
-          <w:iCs/>
-        </w:rPr>
-        <w:t>oubliées</w:t>
-      </w:r>
-      <w:proofErr w:type="spellEnd"/>
-      <w:r>
-        <w:rPr>
-          <w:i/>
-          <w:iCs/>
-        </w:rPr>
-        <w:br/>
-      </w:r>
-      <w:r>
-        <w:rPr>
-          <w:i/>
-          <w:iCs/>
-        </w:rPr>
-        <w:tab/>
-      </w:r>
-      <w:r>
-        <w:rPr>
-          <w:i/>
-          <w:iCs/>
-        </w:rPr>
-        <w:tab/>
-        <w:t xml:space="preserve">    1. </w:t>
-      </w:r>
-      <w:proofErr w:type="spellStart"/>
-      <w:r>
-        <w:rPr>
-          <w:i/>
-          <w:iCs/>
-        </w:rPr>
-        <w:t>Voici</w:t>
-      </w:r>
-      <w:proofErr w:type="spellEnd"/>
-      <w:r>
-        <w:rPr>
-          <w:i/>
-          <w:iCs/>
-        </w:rPr>
-        <w:t xml:space="preserve"> des </w:t>
-      </w:r>
-      <w:proofErr w:type="spellStart"/>
-      <w:r>
-        <w:rPr>
-          <w:i/>
-          <w:iCs/>
-        </w:rPr>
-        <w:t>fruits</w:t>
-      </w:r>
-      <w:proofErr w:type="spellEnd"/>
-      <w:r>
-        <w:rPr>
-          <w:i/>
-          <w:iCs/>
-        </w:rPr>
+        <w:t>ur ”Ariettes oubliées</w:t>
+      </w:r>
+      <w:r>
+        <w:rPr>
+          <w:i/>
+          <w:iCs/>
+        </w:rPr>
+        <w:br/>
+      </w:r>
+      <w:r>
+        <w:rPr>
+          <w:i/>
+          <w:iCs/>
+        </w:rPr>
+        <w:tab/>
+      </w:r>
+      <w:r>
+        <w:rPr>
+          <w:i/>
+          <w:iCs/>
+        </w:rPr>
+        <w:tab/>
+        <w:t xml:space="preserve">    1. Voici des fruits”</w:t>
+      </w:r>
+      <w:r>
+        <w:rPr>
+          <w:i/>
+          <w:iCs/>
+        </w:rPr>
+        <w:br/>
+      </w:r>
+      <w:r>
+        <w:rPr>
+          <w:i/>
+          <w:iCs/>
+        </w:rPr>
+        <w:tab/>
+      </w:r>
+      <w:r>
+        <w:rPr>
+          <w:i/>
+          <w:iCs/>
+        </w:rPr>
+        <w:tab/>
+        <w:t xml:space="preserve">    2</w:t>
+      </w:r>
+      <w:r>
+        <w:rPr>
+          <w:i/>
+          <w:iCs/>
+        </w:rPr>
+        <w:t>.</w:t>
+      </w:r>
+      <w:r>
+        <w:rPr>
+          <w:i/>
+          <w:iCs/>
+        </w:rPr>
+        <w:t xml:space="preserve"> Il pleure dans mon coeur</w:t>
+      </w:r>
+      <w:r>
+        <w:br/>
+        <w:t>Massenet</w:t>
+      </w:r>
+      <w:r>
+        <w:tab/>
+      </w:r>
+      <w:r>
+        <w:tab/>
+      </w:r>
+      <w:r>
+        <w:tab/>
+      </w:r>
+      <w:r>
+        <w:rPr>
+          <w:i/>
+          <w:iCs/>
+        </w:rPr>
+        <w:t>Elégie</w:t>
+      </w:r>
+      <w:r>
+        <w:rPr>
+          <w:i/>
+          <w:iCs/>
+        </w:rPr>
+        <w:br/>
+      </w:r>
+      <w:r>
+        <w:tab/>
+        <w:t xml:space="preserve">            </w:t>
+      </w:r>
+      <w:r>
+        <w:rPr>
+          <w:i/>
+          <w:iCs/>
+        </w:rPr>
+        <w:t>Hjördis Arnell</w:t>
+      </w:r>
+      <w:r>
+        <w:br/>
+        <w:t>Brahms</w:t>
+      </w:r>
+      <w:r>
+        <w:tab/>
+        <w:t xml:space="preserve">            </w:t>
+      </w:r>
+      <w:r>
+        <w:rPr>
+          <w:i/>
+          <w:iCs/>
+        </w:rPr>
+        <w:t>Es tönt ein voller Harfenklang</w:t>
+      </w:r>
+      <w:r>
+        <w:rPr>
+          <w:i/>
+          <w:iCs/>
+        </w:rPr>
+        <w:br/>
+      </w:r>
+      <w:r>
         <w:t>”</w:t>
       </w:r>
       <w:r>
@@ -2618,281 +2295,59 @@
           <w:i/>
           <w:iCs/>
         </w:rPr>
-        <w:br/>
-      </w:r>
-      <w:r>
-        <w:rPr>
-          <w:i/>
-          <w:iCs/>
-        </w:rPr>
-        <w:tab/>
-      </w:r>
-      <w:r>
-        <w:rPr>
-          <w:i/>
-          <w:iCs/>
-        </w:rPr>
-        <w:tab/>
-        <w:t xml:space="preserve">    2. Il </w:t>
-      </w:r>
-      <w:proofErr w:type="spellStart"/>
-      <w:r>
-        <w:rPr>
-          <w:i/>
-          <w:iCs/>
-        </w:rPr>
-        <w:t>pleun</w:t>
-      </w:r>
-      <w:proofErr w:type="spellEnd"/>
-      <w:r>
-        <w:rPr>
-          <w:i/>
-          <w:iCs/>
-        </w:rPr>
-        <w:t>(e</w:t>
-      </w:r>
-      <w:proofErr w:type="gramStart"/>
-      <w:r>
-        <w:rPr>
-          <w:i/>
-          <w:iCs/>
-        </w:rPr>
-        <w:t>?)dans</w:t>
-      </w:r>
-      <w:proofErr w:type="gramEnd"/>
-      <w:r>
-        <w:rPr>
-          <w:i/>
-          <w:iCs/>
-        </w:rPr>
-        <w:t xml:space="preserve"> mon </w:t>
-      </w:r>
-      <w:r>
-        <w:rPr>
-          <w:i/>
-          <w:iCs/>
-        </w:rPr>
-        <w:t>c(</w:t>
-      </w:r>
-      <w:r>
-        <w:rPr>
-          <w:rFonts w:ascii="Bodoni MT" w:hAnsi="Bodoni MT"/>
-          <w:i/>
-          <w:iCs/>
-        </w:rPr>
-        <w:t>œ?)</w:t>
-      </w:r>
-      <w:r>
-        <w:rPr>
-          <w:i/>
-          <w:iCs/>
-        </w:rPr>
-        <w:t>ur</w:t>
-      </w:r>
-      <w:r>
-        <w:br/>
-        <w:t>Massenet</w:t>
-      </w:r>
-      <w:r>
-        <w:tab/>
-      </w:r>
-      <w:r>
-        <w:tab/>
-      </w:r>
-      <w:r>
-        <w:tab/>
-      </w:r>
-      <w:proofErr w:type="spellStart"/>
-      <w:r>
-        <w:rPr>
-          <w:i/>
-          <w:iCs/>
-        </w:rPr>
-        <w:t>Elégie</w:t>
-      </w:r>
-      <w:proofErr w:type="spellEnd"/>
-      <w:r>
-        <w:rPr>
-          <w:i/>
-          <w:iCs/>
-        </w:rPr>
-        <w:br/>
-      </w:r>
-      <w:r>
-        <w:tab/>
-        <w:t xml:space="preserve">            </w:t>
-      </w:r>
-      <w:r>
-        <w:rPr>
-          <w:i/>
-          <w:iCs/>
-        </w:rPr>
-        <w:t>Hjördis Arnell</w:t>
-      </w:r>
-      <w:r>
-        <w:br/>
-        <w:t>Brahms</w:t>
-      </w:r>
-      <w:r>
-        <w:tab/>
-        <w:t xml:space="preserve">            </w:t>
-      </w:r>
-      <w:r>
-        <w:rPr>
-          <w:i/>
-          <w:iCs/>
-        </w:rPr>
-        <w:t xml:space="preserve">Es tönt </w:t>
-      </w:r>
-      <w:proofErr w:type="spellStart"/>
-      <w:r>
-        <w:rPr>
-          <w:i/>
-          <w:iCs/>
-        </w:rPr>
-        <w:t>ein</w:t>
-      </w:r>
-      <w:proofErr w:type="spellEnd"/>
-      <w:r>
-        <w:rPr>
-          <w:i/>
-          <w:iCs/>
-        </w:rPr>
-        <w:t xml:space="preserve"> </w:t>
-      </w:r>
-      <w:proofErr w:type="spellStart"/>
-      <w:r>
-        <w:rPr>
-          <w:i/>
-          <w:iCs/>
-        </w:rPr>
-        <w:t>voller</w:t>
-      </w:r>
-      <w:proofErr w:type="spellEnd"/>
-      <w:r>
-        <w:rPr>
-          <w:i/>
-          <w:iCs/>
-        </w:rPr>
-        <w:t xml:space="preserve"> Harfenklang</w:t>
-      </w:r>
-      <w:r>
-        <w:rPr>
-          <w:i/>
-          <w:iCs/>
-        </w:rPr>
-        <w:br/>
-      </w:r>
-      <w:r>
-        <w:t>”</w:t>
-      </w:r>
-      <w:r>
-        <w:rPr>
-          <w:i/>
-          <w:iCs/>
-        </w:rPr>
+        <w:tab/>
+        <w:t xml:space="preserve">           Der Gärtner</w:t>
+      </w:r>
+      <w:r>
+        <w:rPr>
+          <w:i/>
+          <w:iCs/>
+        </w:rPr>
+        <w:br/>
+      </w:r>
+      <w:r>
+        <w:t>Strauss</w:t>
+      </w:r>
+      <w:r>
         <w:tab/>
         <w:t xml:space="preserve">           </w:t>
       </w:r>
-      <w:proofErr w:type="spellStart"/>
-      <w:r>
-        <w:rPr>
-          <w:i/>
-          <w:iCs/>
-        </w:rPr>
-        <w:t>Der</w:t>
-      </w:r>
-      <w:proofErr w:type="spellEnd"/>
-      <w:r>
-        <w:rPr>
-          <w:i/>
-          <w:iCs/>
-        </w:rPr>
-        <w:t xml:space="preserve"> Gärtner</w:t>
-      </w:r>
-      <w:r>
-        <w:rPr>
-          <w:i/>
-          <w:iCs/>
-        </w:rPr>
-        <w:br/>
-      </w:r>
-      <w:r>
-        <w:t>Strauss</w:t>
-      </w:r>
-      <w:r>
-        <w:tab/>
-        <w:t xml:space="preserve">           </w:t>
-      </w:r>
-      <w:proofErr w:type="spellStart"/>
-      <w:r>
-        <w:rPr>
-          <w:i/>
-          <w:iCs/>
-        </w:rPr>
-        <w:t>Geschichten</w:t>
-      </w:r>
-      <w:proofErr w:type="spellEnd"/>
-      <w:r>
-        <w:rPr>
-          <w:i/>
-          <w:iCs/>
-        </w:rPr>
-        <w:t xml:space="preserve"> </w:t>
-      </w:r>
-      <w:proofErr w:type="spellStart"/>
-      <w:r>
-        <w:rPr>
-          <w:i/>
-          <w:iCs/>
-        </w:rPr>
-        <w:t>aus</w:t>
-      </w:r>
-      <w:proofErr w:type="spellEnd"/>
-      <w:r>
-        <w:rPr>
-          <w:i/>
-          <w:iCs/>
-        </w:rPr>
-        <w:t xml:space="preserve"> dem Wiener-</w:t>
-      </w:r>
-      <w:r>
-        <w:rPr>
-          <w:i/>
-          <w:iCs/>
-        </w:rPr>
-        <w:br/>
-      </w:r>
-      <w:r>
-        <w:rPr>
-          <w:i/>
-          <w:iCs/>
-        </w:rPr>
-        <w:tab/>
-      </w:r>
-      <w:r>
-        <w:rPr>
-          <w:i/>
-          <w:iCs/>
-        </w:rPr>
-        <w:tab/>
-      </w:r>
-      <w:r>
-        <w:rPr>
-          <w:i/>
-          <w:iCs/>
-        </w:rPr>
-        <w:tab/>
-      </w:r>
-      <w:proofErr w:type="spellStart"/>
-      <w:r>
-        <w:rPr>
-          <w:i/>
-          <w:iCs/>
-        </w:rPr>
+      <w:r>
+        <w:rPr>
+          <w:i/>
+          <w:iCs/>
+        </w:rPr>
+        <w:t>Geschichten aus dem Wiener-</w:t>
+      </w:r>
+      <w:r>
+        <w:rPr>
+          <w:i/>
+          <w:iCs/>
+        </w:rPr>
+        <w:br/>
+      </w:r>
+      <w:r>
+        <w:rPr>
+          <w:i/>
+          <w:iCs/>
+        </w:rPr>
+        <w:tab/>
+      </w:r>
+      <w:r>
+        <w:rPr>
+          <w:i/>
+          <w:iCs/>
+        </w:rPr>
+        <w:tab/>
+      </w:r>
+      <w:r>
+        <w:rPr>
+          <w:i/>
+          <w:iCs/>
+        </w:rPr>
+        <w:tab/>
         <w:t>wald</w:t>
       </w:r>
-      <w:proofErr w:type="spellEnd"/>
       <w:r>
         <w:rPr>
           <w:i/>
@@ -2978,23 +2433,7 @@
           <w:b/>
           <w:bCs/>
         </w:rPr>
-        <w:t xml:space="preserve">Överskrift, </w:t>
-      </w:r>
-      <w:proofErr w:type="spellStart"/>
-      <w:r>
-        <w:rPr>
-          <w:b/>
-          <w:bCs/>
-        </w:rPr>
-        <w:t>bold</w:t>
-      </w:r>
-      <w:proofErr w:type="spellEnd"/>
-      <w:r>
-        <w:rPr>
-          <w:b/>
-          <w:bCs/>
-        </w:rPr>
-        <w:t xml:space="preserve">: </w:t>
+        <w:t xml:space="preserve">Överskrift, bold: </w:t>
       </w:r>
       <w:r>
         <w:rPr>
@@ -3008,20 +2447,12 @@
       </w:r>
       <w:r>
         <w:br/>
-      </w:r>
-      <w:proofErr w:type="spellStart"/>
-      <w:r>
         <w:t>hillevi</w:t>
       </w:r>
-      <w:proofErr w:type="spellEnd"/>
-      <w:r>
-        <w:br/>
-      </w:r>
-      <w:proofErr w:type="spellStart"/>
-      <w:r>
+      <w:r>
+        <w:br/>
         <w:t>stenhammar</w:t>
       </w:r>
-      <w:proofErr w:type="spellEnd"/>
     </w:p>
     <w:p>
       <w:r>
@@ -3130,17 +2561,20 @@
           <w:b/>
           <w:bCs/>
         </w:rPr>
-        <w:t xml:space="preserve">Överskrift, </w:t>
-      </w:r>
-      <w:proofErr w:type="spellStart"/>
-      <w:r>
-        <w:rPr>
-          <w:b/>
-          <w:bCs/>
-        </w:rPr>
-        <w:t>bold</w:t>
-      </w:r>
-      <w:proofErr w:type="spellEnd"/>
+        <w:t xml:space="preserve">Överskrift, bold: </w:t>
+      </w:r>
+      <w:r>
+        <w:t>program</w:t>
+      </w:r>
+    </w:p>
+    <w:p>
+      <w:r>
+        <w:rPr>
+          <w:b/>
+          <w:bCs/>
+        </w:rPr>
+        <w:t>Handskrift</w:t>
+      </w:r>
       <w:r>
         <w:rPr>
           <w:b/>
@@ -3149,25 +2583,6 @@
         <w:t xml:space="preserve">: </w:t>
       </w:r>
       <w:r>
-        <w:t>program</w:t>
-      </w:r>
-    </w:p>
-    <w:p>
-      <w:r>
-        <w:rPr>
-          <w:b/>
-          <w:bCs/>
-        </w:rPr>
-        <w:t>Handskrift</w:t>
-      </w:r>
-      <w:r>
-        <w:rPr>
-          <w:b/>
-          <w:bCs/>
-        </w:rPr>
-        <w:t xml:space="preserve">: </w:t>
-      </w:r>
-      <w:r>
         <w:br/>
         <w:t>Hjördis Wahlgren-</w:t>
       </w:r>
@@ -3193,35 +2608,14 @@
       </w:r>
       <w:r>
         <w:br/>
-        <w:t xml:space="preserve">N. </w:t>
-      </w:r>
-      <w:proofErr w:type="spellStart"/>
-      <w:r>
-        <w:t>Jonnelli</w:t>
-      </w:r>
-      <w:proofErr w:type="spellEnd"/>
-      <w:r>
-        <w:tab/>
-      </w:r>
-      <w:r>
-        <w:tab/>
-        <w:t>(</w:t>
-      </w:r>
-      <w:proofErr w:type="spellStart"/>
-      <w:r>
-        <w:t>Ghi</w:t>
-      </w:r>
-      <w:proofErr w:type="spellEnd"/>
-      <w:r>
-        <w:t xml:space="preserve">??? </w:t>
-      </w:r>
-      <w:proofErr w:type="spellStart"/>
-      <w:r>
-        <w:t>Vuolcomprar</w:t>
-      </w:r>
-      <w:proofErr w:type="spellEnd"/>
-      <w:r>
-        <w:t>????)</w:t>
+        <w:t>N. Jonnelli</w:t>
+      </w:r>
+      <w:r>
+        <w:tab/>
+      </w:r>
+      <w:r>
+        <w:tab/>
+        <w:t>(Ghi??? Vuolcomprar????)</w:t>
       </w:r>
       <w:r>
         <w:br/>
@@ -3243,13 +2637,8 @@
       </w:r>
       <w:r>
         <w:tab/>
-        <w:t xml:space="preserve">Ved </w:t>
-      </w:r>
-      <w:proofErr w:type="spellStart"/>
-      <w:r>
-        <w:t>Rondarne</w:t>
-      </w:r>
-      <w:proofErr w:type="spellEnd"/>
+        <w:t>Ved Rondarne</w:t>
+      </w:r>
       <w:r>
         <w:br/>
         <w:t xml:space="preserve"> </w:t>
@@ -3259,13 +2648,8 @@
       </w:r>
       <w:r>
         <w:tab/>
-        <w:t xml:space="preserve">Fra Monte </w:t>
-      </w:r>
-      <w:proofErr w:type="spellStart"/>
-      <w:r>
-        <w:t>Pincio</w:t>
-      </w:r>
-      <w:proofErr w:type="spellEnd"/>
+        <w:t>Fra Monte Pincio</w:t>
+      </w:r>
       <w:r>
         <w:br/>
         <w:t>Puccini</w:t>
@@ -3278,7 +2662,6 @@
         <w:br/>
         <w:t xml:space="preserve">vid flygeln Sigrid </w:t>
       </w:r>
-      <w:proofErr w:type="spellStart"/>
       <w:r>
         <w:t>Gyllencreu</w:t>
       </w:r>
@@ -3302,7 +2685,6 @@
       <w:r>
         <w:t>us</w:t>
       </w:r>
-      <w:proofErr w:type="spellEnd"/>
     </w:p>
     <w:p>
       <w:pPr>
@@ -3365,23 +2747,7 @@
           <w:b/>
           <w:bCs/>
         </w:rPr>
-        <w:t xml:space="preserve">Överskrift, </w:t>
-      </w:r>
-      <w:proofErr w:type="spellStart"/>
-      <w:r>
-        <w:rPr>
-          <w:b/>
-          <w:bCs/>
-        </w:rPr>
-        <w:t>bold</w:t>
-      </w:r>
-      <w:proofErr w:type="spellEnd"/>
-      <w:r>
-        <w:rPr>
-          <w:b/>
-          <w:bCs/>
-        </w:rPr>
-        <w:t xml:space="preserve">: </w:t>
+        <w:t xml:space="preserve">Överskrift, bold: </w:t>
       </w:r>
       <w:r>
         <w:t>PROGRAM</w:t>
@@ -3401,15 +2767,7 @@
       </w:r>
       <w:r>
         <w:br/>
-        <w:t xml:space="preserve">för två flyglar med </w:t>
-      </w:r>
-      <w:proofErr w:type="spellStart"/>
-      <w:r>
-        <w:t>ackomp</w:t>
-      </w:r>
-      <w:proofErr w:type="spellEnd"/>
-      <w:r>
-        <w:t>.</w:t>
+        <w:t>för två flyglar med ackomp.</w:t>
       </w:r>
       <w:r>
         <w:br/>
@@ -3448,16 +2806,11 @@
       </w:r>
       <w:r>
         <w:br/>
-        <w:t xml:space="preserve">Fru Karin </w:t>
-      </w:r>
-      <w:proofErr w:type="spellStart"/>
-      <w:r>
-        <w:t>D</w:t>
+        <w:t>Fru Karin D</w:t>
       </w:r>
       <w:r>
         <w:t>rumm</w:t>
       </w:r>
-      <w:proofErr w:type="spellEnd"/>
       <w:r>
         <w:rPr>
           <w:b/>
@@ -3481,18 +2834,8 @@
           <w:bCs/>
           <w:color w:val="auto"/>
         </w:rPr>
-        <w:t xml:space="preserve">Program violinisten Alice </w:t>
-      </w:r>
-      <w:proofErr w:type="spellStart"/>
-      <w:r>
-        <w:rPr>
-          <w:b/>
-          <w:bCs/>
-          <w:color w:val="auto"/>
-        </w:rPr>
-        <w:t>Karlander</w:t>
-      </w:r>
-      <w:proofErr w:type="spellEnd"/>
+        <w:t>Program violinisten Alice Karlander</w:t>
+      </w:r>
     </w:p>
     <w:p>
       <w:r>
@@ -3560,23 +2903,7 @@
           <w:b/>
           <w:bCs/>
         </w:rPr>
-        <w:t xml:space="preserve">Överskrift, </w:t>
-      </w:r>
-      <w:proofErr w:type="spellStart"/>
-      <w:r>
-        <w:rPr>
-          <w:b/>
-          <w:bCs/>
-        </w:rPr>
-        <w:t>bold</w:t>
-      </w:r>
-      <w:proofErr w:type="spellEnd"/>
-      <w:r>
-        <w:rPr>
-          <w:b/>
-          <w:bCs/>
-        </w:rPr>
-        <w:t xml:space="preserve">: </w:t>
+        <w:t xml:space="preserve">Överskrift, bold: </w:t>
       </w:r>
       <w:r>
         <w:t>PROGRAM</w:t>
@@ -3595,21 +2922,12 @@
       </w:r>
     </w:p>
     <w:p>
-      <w:proofErr w:type="spellStart"/>
-      <w:r>
-        <w:rPr>
-          <w:b/>
-          <w:bCs/>
-        </w:rPr>
-        <w:t>Bold</w:t>
-      </w:r>
-      <w:proofErr w:type="spellEnd"/>
-      <w:r>
-        <w:rPr>
-          <w:b/>
-          <w:bCs/>
-        </w:rPr>
-        <w:t xml:space="preserve">: </w:t>
+      <w:r>
+        <w:rPr>
+          <w:b/>
+          <w:bCs/>
+        </w:rPr>
+        <w:t xml:space="preserve">Bold: </w:t>
       </w:r>
       <w:r>
         <w:t>ALICE KARLANDER</w:t>
@@ -3630,11 +2948,9 @@
         </w:rPr>
         <w:br/>
       </w:r>
-      <w:proofErr w:type="spellStart"/>
       <w:r>
         <w:t>Hubay</w:t>
       </w:r>
-      <w:proofErr w:type="spellEnd"/>
       <w:r>
         <w:tab/>
         <w:t>Nocturne</w:t>
@@ -3649,85 +2965,40 @@
       </w:r>
       <w:r>
         <w:br/>
-      </w:r>
-      <w:proofErr w:type="spellStart"/>
-      <w:r>
         <w:t>Codaly</w:t>
       </w:r>
-      <w:proofErr w:type="spellEnd"/>
-      <w:r>
-        <w:tab/>
-      </w:r>
-      <w:proofErr w:type="spellStart"/>
-      <w:r>
+      <w:r>
+        <w:tab/>
         <w:t>Valsette</w:t>
       </w:r>
-      <w:proofErr w:type="spellEnd"/>
-      <w:r>
-        <w:br/>
-      </w:r>
-      <w:proofErr w:type="spellStart"/>
-      <w:r>
+      <w:r>
+        <w:br/>
         <w:t>Vecsey</w:t>
       </w:r>
-      <w:proofErr w:type="spellEnd"/>
-      <w:r>
-        <w:tab/>
-      </w:r>
-      <w:proofErr w:type="spellStart"/>
-      <w:r>
-        <w:t>Valse</w:t>
-      </w:r>
-      <w:proofErr w:type="spellEnd"/>
-      <w:r>
-        <w:t xml:space="preserve"> triste</w:t>
-      </w:r>
-      <w:r>
-        <w:br/>
-      </w:r>
-      <w:proofErr w:type="spellStart"/>
-      <w:r>
+      <w:r>
+        <w:tab/>
+        <w:t>Valse triste</w:t>
+      </w:r>
+      <w:r>
+        <w:br/>
         <w:t>Hubay</w:t>
       </w:r>
-      <w:proofErr w:type="spellEnd"/>
-      <w:r>
-        <w:tab/>
-        <w:t>Chanson de (</w:t>
-      </w:r>
-      <w:proofErr w:type="spellStart"/>
-      <w:r>
-        <w:t>Pl</w:t>
-      </w:r>
-      <w:proofErr w:type="spellEnd"/>
-      <w:r>
-        <w:t>)</w:t>
-      </w:r>
-      <w:proofErr w:type="spellStart"/>
-      <w:r>
-        <w:t>evna</w:t>
-      </w:r>
-      <w:proofErr w:type="spellEnd"/>
+      <w:r>
+        <w:tab/>
+        <w:t>Chanson de (Pl)evna</w:t>
+      </w:r>
       <w:r>
         <w:br/>
         <w:t xml:space="preserve">              vid flygeln:</w:t>
       </w:r>
     </w:p>
     <w:p>
-      <w:proofErr w:type="spellStart"/>
-      <w:r>
-        <w:rPr>
-          <w:b/>
-          <w:bCs/>
-        </w:rPr>
-        <w:t>Bold</w:t>
-      </w:r>
-      <w:proofErr w:type="spellEnd"/>
-      <w:r>
-        <w:rPr>
-          <w:b/>
-          <w:bCs/>
-        </w:rPr>
-        <w:t>:</w:t>
+      <w:r>
+        <w:rPr>
+          <w:b/>
+          <w:bCs/>
+        </w:rPr>
+        <w:t>Bold:</w:t>
       </w:r>
       <w:r>
         <w:rPr>
@@ -3741,9 +3012,6 @@
       </w:r>
       <w:r>
         <w:br/>
-      </w:r>
-      <w:proofErr w:type="spellStart"/>
-      <w:r>
         <w:t>FER</w:t>
       </w:r>
       <w:r>
@@ -3752,15 +3020,15 @@
       <w:r>
         <w:rPr>
           <w:rFonts w:ascii="Bodoni MT" w:hAnsi="Bodoni MT"/>
-          <w:sz w:val="28"/>
-          <w:szCs w:val="28"/>
-        </w:rPr>
-        <w:t>œ</w:t>
-      </w:r>
-      <w:r>
+        </w:rPr>
+        <w:t>Æ</w:t>
+      </w:r>
+      <w:r>
+        <w:rPr>
+          <w:rFonts w:ascii="Bodoni MT" w:hAnsi="Bodoni MT"/>
+        </w:rPr>
         <w:t>US</w:t>
       </w:r>
-      <w:proofErr w:type="spellEnd"/>
       <w:r>
         <w:rPr>
           <w:b/>
@@ -4570,7 +3838,6 @@
   <w:style w:type="character" w:default="1" w:styleId="Standardstycketeckensnitt">
     <w:name w:val="Default Paragraph Font"/>
     <w:uiPriority w:val="1"/>
-    <w:semiHidden/>
     <w:unhideWhenUsed/>
   </w:style>
   <w:style w:type="table" w:default="1" w:styleId="Normaltabell">

</xml_diff>